<commit_message>
Fix the label order of caps
</commit_message>
<xml_diff>
--- a/board/PartsBoxLabels.docx
+++ b/board/PartsBoxLabels.docx
@@ -1221,6 +1221,132 @@
                 <w:sz w:val="28"/>
                 <w:szCs w:val="28"/>
               </w:rPr>
+              <w:t>20 pF Capacitor</w:t>
+            </w:r>
+          </w:p>
+          <w:p>
+            <w:pPr>
+              <w:jc w:val="center"/>
+            </w:pPr>
+            <w:r>
+              <w:t>SR151A200JAR</w:t>
+            </w:r>
+          </w:p>
+        </w:tc>
+        <w:tc>
+          <w:tcPr>
+            <w:tcW w:w="2337" w:type="dxa"/>
+          </w:tcPr>
+          <w:p>
+            <w:pPr>
+              <w:jc w:val="center"/>
+              <w:rPr>
+                <w:rFonts w:ascii="Arial Black" w:hAnsi="Arial Black"/>
+                <w:sz w:val="48"/>
+                <w:szCs w:val="48"/>
+              </w:rPr>
+            </w:pPr>
+            <w:r>
+              <w:rPr>
+                <w:rFonts w:ascii="Arial Black" w:hAnsi="Arial Black"/>
+                <w:sz w:val="48"/>
+                <w:szCs w:val="48"/>
+              </w:rPr>
+              <w:t>C</w:t>
+            </w:r>
+            <w:r>
+              <w:rPr>
+                <w:rFonts w:ascii="Arial Black" w:hAnsi="Arial Black"/>
+                <w:sz w:val="48"/>
+                <w:szCs w:val="48"/>
+              </w:rPr>
+              <w:t>5</w:t>
+            </w:r>
+          </w:p>
+          <w:p>
+            <w:pPr>
+              <w:jc w:val="center"/>
+              <w:rPr>
+                <w:sz w:val="28"/>
+                <w:szCs w:val="28"/>
+              </w:rPr>
+            </w:pPr>
+            <w:r>
+              <w:rPr>
+                <w:sz w:val="28"/>
+                <w:szCs w:val="28"/>
+              </w:rPr>
+              <w:t xml:space="preserve">0.1 </w:t>
+            </w:r>
+            <w:proofErr w:type="spellStart"/>
+            <w:r>
+              <w:rPr>
+                <w:sz w:val="28"/>
+                <w:szCs w:val="28"/>
+              </w:rPr>
+              <w:t>uF</w:t>
+            </w:r>
+            <w:proofErr w:type="spellEnd"/>
+            <w:r>
+              <w:rPr>
+                <w:sz w:val="28"/>
+                <w:szCs w:val="28"/>
+              </w:rPr>
+              <w:t xml:space="preserve"> Capacitor</w:t>
+            </w:r>
+          </w:p>
+          <w:p>
+            <w:pPr>
+              <w:jc w:val="center"/>
+            </w:pPr>
+            <w:r>
+              <w:t>K104K15X7RF53L2</w:t>
+            </w:r>
+          </w:p>
+        </w:tc>
+        <w:tc>
+          <w:tcPr>
+            <w:tcW w:w="2338" w:type="dxa"/>
+          </w:tcPr>
+          <w:p>
+            <w:pPr>
+              <w:jc w:val="center"/>
+              <w:rPr>
+                <w:rFonts w:ascii="Arial Black" w:hAnsi="Arial Black"/>
+                <w:sz w:val="48"/>
+                <w:szCs w:val="48"/>
+              </w:rPr>
+            </w:pPr>
+            <w:r>
+              <w:rPr>
+                <w:rFonts w:ascii="Arial Black" w:hAnsi="Arial Black"/>
+                <w:sz w:val="48"/>
+                <w:szCs w:val="48"/>
+              </w:rPr>
+              <w:t>C</w:t>
+            </w:r>
+            <w:r>
+              <w:rPr>
+                <w:rFonts w:ascii="Arial Black" w:hAnsi="Arial Black"/>
+                <w:sz w:val="48"/>
+                <w:szCs w:val="48"/>
+              </w:rPr>
+              <w:t>6</w:t>
+            </w:r>
+          </w:p>
+          <w:p>
+            <w:pPr>
+              <w:jc w:val="center"/>
+              <w:rPr>
+                <w:sz w:val="28"/>
+                <w:szCs w:val="28"/>
+              </w:rPr>
+            </w:pPr>
+            <w:r>
+              <w:rPr>
+                <w:sz w:val="28"/>
+                <w:szCs w:val="28"/>
+              </w:rPr>
               <w:t xml:space="preserve">1 </w:t>
             </w:r>
             <w:proofErr w:type="spellStart"/>
@@ -1241,9 +1367,6 @@
             </w:r>
           </w:p>
           <w:p>
-            <w:pPr>
-              <w:jc w:val="center"/>
-            </w:pPr>
             <w:r>
               <w:t>FK14X7R1H105K</w:t>
             </w:r>
@@ -1251,7 +1374,7 @@
         </w:tc>
         <w:tc>
           <w:tcPr>
-            <w:tcW w:w="2337" w:type="dxa"/>
+            <w:tcW w:w="2338" w:type="dxa"/>
           </w:tcPr>
           <w:p>
             <w:pPr>
@@ -1276,8 +1399,10 @@
                 <w:sz w:val="48"/>
                 <w:szCs w:val="48"/>
               </w:rPr>
-              <w:t>5</w:t>
-            </w:r>
+              <w:t>7</w:t>
+            </w:r>
+            <w:bookmarkStart w:id="0" w:name="_GoBack"/>
+            <w:bookmarkEnd w:id="0"/>
           </w:p>
           <w:p>
             <w:pPr>
@@ -1312,134 +1437,11 @@
             </w:r>
           </w:p>
           <w:p>
+            <w:pPr>
+              <w:jc w:val="center"/>
+            </w:pPr>
             <w:r>
               <w:t>FK14X7R1H105K</w:t>
-            </w:r>
-          </w:p>
-        </w:tc>
-        <w:tc>
-          <w:tcPr>
-            <w:tcW w:w="2338" w:type="dxa"/>
-          </w:tcPr>
-          <w:p>
-            <w:pPr>
-              <w:jc w:val="center"/>
-              <w:rPr>
-                <w:rFonts w:ascii="Arial Black" w:hAnsi="Arial Black"/>
-                <w:sz w:val="48"/>
-                <w:szCs w:val="48"/>
-              </w:rPr>
-            </w:pPr>
-            <w:r>
-              <w:rPr>
-                <w:rFonts w:ascii="Arial Black" w:hAnsi="Arial Black"/>
-                <w:sz w:val="48"/>
-                <w:szCs w:val="48"/>
-              </w:rPr>
-              <w:t>C</w:t>
-            </w:r>
-            <w:r>
-              <w:rPr>
-                <w:rFonts w:ascii="Arial Black" w:hAnsi="Arial Black"/>
-                <w:sz w:val="48"/>
-                <w:szCs w:val="48"/>
-              </w:rPr>
-              <w:t>6</w:t>
-            </w:r>
-          </w:p>
-          <w:p>
-            <w:pPr>
-              <w:jc w:val="center"/>
-              <w:rPr>
-                <w:sz w:val="28"/>
-                <w:szCs w:val="28"/>
-              </w:rPr>
-            </w:pPr>
-            <w:r>
-              <w:rPr>
-                <w:sz w:val="28"/>
-                <w:szCs w:val="28"/>
-              </w:rPr>
-              <w:t>20 pF Capacitor</w:t>
-            </w:r>
-          </w:p>
-          <w:p>
-            <w:pPr>
-              <w:jc w:val="center"/>
-            </w:pPr>
-            <w:r>
-              <w:t>SR151A200JAR</w:t>
-            </w:r>
-          </w:p>
-        </w:tc>
-        <w:tc>
-          <w:tcPr>
-            <w:tcW w:w="2338" w:type="dxa"/>
-          </w:tcPr>
-          <w:p>
-            <w:pPr>
-              <w:jc w:val="center"/>
-              <w:rPr>
-                <w:rFonts w:ascii="Arial Black" w:hAnsi="Arial Black"/>
-                <w:sz w:val="48"/>
-                <w:szCs w:val="48"/>
-              </w:rPr>
-            </w:pPr>
-            <w:r>
-              <w:rPr>
-                <w:rFonts w:ascii="Arial Black" w:hAnsi="Arial Black"/>
-                <w:sz w:val="48"/>
-                <w:szCs w:val="48"/>
-              </w:rPr>
-              <w:t>C</w:t>
-            </w:r>
-            <w:r>
-              <w:rPr>
-                <w:rFonts w:ascii="Arial Black" w:hAnsi="Arial Black"/>
-                <w:sz w:val="48"/>
-                <w:szCs w:val="48"/>
-              </w:rPr>
-              <w:t>7</w:t>
-            </w:r>
-          </w:p>
-          <w:p>
-            <w:pPr>
-              <w:jc w:val="center"/>
-              <w:rPr>
-                <w:sz w:val="28"/>
-                <w:szCs w:val="28"/>
-              </w:rPr>
-            </w:pPr>
-            <w:r>
-              <w:rPr>
-                <w:sz w:val="28"/>
-                <w:szCs w:val="28"/>
-              </w:rPr>
-              <w:t xml:space="preserve">0.1 </w:t>
-            </w:r>
-            <w:proofErr w:type="spellStart"/>
-            <w:r>
-              <w:rPr>
-                <w:sz w:val="28"/>
-                <w:szCs w:val="28"/>
-              </w:rPr>
-              <w:t>uF</w:t>
-            </w:r>
-            <w:proofErr w:type="spellEnd"/>
-            <w:r>
-              <w:rPr>
-                <w:sz w:val="28"/>
-                <w:szCs w:val="28"/>
-              </w:rPr>
-              <w:t xml:space="preserve"> Capacitor</w:t>
-            </w:r>
-          </w:p>
-          <w:p>
-            <w:pPr>
-              <w:jc w:val="center"/>
-            </w:pPr>
-            <w:r>
-              <w:t>K104K15X7RF53L2</w:t>
             </w:r>
           </w:p>
         </w:tc>
@@ -2162,7 +2164,11 @@
           <w:tcPr>
             <w:tcW w:w="2338" w:type="dxa"/>
           </w:tcPr>
-          <w:p/>
+          <w:p>
+            <w:pPr>
+              <w:jc w:val="center"/>
+            </w:pPr>
+          </w:p>
         </w:tc>
       </w:tr>
     </w:tbl>
@@ -2170,8 +2176,6 @@
       <w:r>
         <w:t>Version 3.0.1</w:t>
       </w:r>
-      <w:bookmarkStart w:id="0" w:name="_GoBack"/>
-      <w:bookmarkEnd w:id="0"/>
     </w:p>
     <w:sectPr>
       <w:pgSz w:w="12240" w:h="15840"/>

</xml_diff>

<commit_message>
More adjustments to BOM and parts labels
</commit_message>
<xml_diff>
--- a/board/PartsBoxLabels.docx
+++ b/board/PartsBoxLabels.docx
@@ -1401,8 +1401,6 @@
               </w:rPr>
               <w:t>7</w:t>
             </w:r>
-            <w:bookmarkStart w:id="0" w:name="_GoBack"/>
-            <w:bookmarkEnd w:id="0"/>
           </w:p>
           <w:p>
             <w:pPr>
@@ -1860,7 +1858,15 @@
                 <w:sz w:val="48"/>
                 <w:szCs w:val="48"/>
               </w:rPr>
-              <w:t>U1</w:t>
+              <w:t>IC</w:t>
+            </w:r>
+            <w:r>
+              <w:rPr>
+                <w:rFonts w:ascii="Arial Black" w:hAnsi="Arial Black"/>
+                <w:sz w:val="48"/>
+                <w:szCs w:val="48"/>
+              </w:rPr>
+              <w:t>1</w:t>
             </w:r>
             <w:r>
               <w:rPr>
@@ -2158,7 +2164,48 @@
           <w:tcPr>
             <w:tcW w:w="2338" w:type="dxa"/>
           </w:tcPr>
-          <w:p/>
+          <w:p>
+            <w:pPr>
+              <w:jc w:val="center"/>
+              <w:rPr>
+                <w:rFonts w:ascii="Arial Black" w:hAnsi="Arial Black"/>
+                <w:sz w:val="48"/>
+                <w:szCs w:val="48"/>
+              </w:rPr>
+            </w:pPr>
+            <w:r>
+              <w:rPr>
+                <w:rFonts w:ascii="Arial Black" w:hAnsi="Arial Black"/>
+                <w:sz w:val="48"/>
+                <w:szCs w:val="48"/>
+              </w:rPr>
+              <w:t>F1</w:t>
+            </w:r>
+          </w:p>
+          <w:p>
+            <w:pPr>
+              <w:jc w:val="center"/>
+              <w:rPr>
+                <w:sz w:val="28"/>
+                <w:szCs w:val="28"/>
+              </w:rPr>
+            </w:pPr>
+            <w:r>
+              <w:rPr>
+                <w:sz w:val="28"/>
+                <w:szCs w:val="28"/>
+              </w:rPr>
+              <w:t>4A Fuse</w:t>
+            </w:r>
+          </w:p>
+          <w:p>
+            <w:pPr>
+              <w:jc w:val="center"/>
+            </w:pPr>
+            <w:r>
+              <w:t>5MT 4-R</w:t>
+            </w:r>
+          </w:p>
         </w:tc>
         <w:tc>
           <w:tcPr>
@@ -2174,8 +2221,13 @@
     </w:tbl>
     <w:p>
       <w:r>
-        <w:t>Version 3.0.1</w:t>
+        <w:t xml:space="preserve">Version </w:t>
       </w:r>
+      <w:r>
+        <w:t>3.0.2</w:t>
+      </w:r>
+      <w:bookmarkStart w:id="0" w:name="_GoBack"/>
+      <w:bookmarkEnd w:id="0"/>
     </w:p>
     <w:sectPr>
       <w:pgSz w:w="12240" w:h="15840"/>

</xml_diff>

<commit_message>
Even more BOM and label adjustments
</commit_message>
<xml_diff>
--- a/board/PartsBoxLabels.docx
+++ b/board/PartsBoxLabels.docx
@@ -2213,8 +2213,66 @@
           </w:tcPr>
           <w:p>
             <w:pPr>
-              <w:jc w:val="center"/>
-            </w:pPr>
+              <w:jc w:val="right"/>
+              <w:rPr>
+                <w:rFonts w:ascii="Arial Black" w:hAnsi="Arial Black"/>
+                <w:sz w:val="48"/>
+                <w:szCs w:val="48"/>
+              </w:rPr>
+            </w:pPr>
+            <w:r>
+              <w:rPr>
+                <w:rFonts w:ascii="Arial Black" w:hAnsi="Arial Black"/>
+                <w:sz w:val="48"/>
+                <w:szCs w:val="48"/>
+              </w:rPr>
+              <w:t>IC1</w:t>
+            </w:r>
+            <w:r>
+              <w:rPr>
+                <w:rFonts w:ascii="Arial Black" w:hAnsi="Arial Black"/>
+                <w:color w:val="FF0000"/>
+                <w:sz w:val="48"/>
+                <w:szCs w:val="48"/>
+              </w:rPr>
+              <w:t xml:space="preserve">  </w:t>
+            </w:r>
+            <w:r>
+              <w:rPr>
+                <w:rFonts w:ascii="Arial Black" w:hAnsi="Arial Black"/>
+                <w:color w:val="FF0000"/>
+                <w:sz w:val="48"/>
+                <w:szCs w:val="48"/>
+                <w:u w:val="single"/>
+              </w:rPr>
+              <w:t>P</w:t>
+            </w:r>
+          </w:p>
+          <w:p>
+            <w:pPr>
+              <w:jc w:val="center"/>
+              <w:rPr>
+                <w:sz w:val="28"/>
+                <w:szCs w:val="28"/>
+              </w:rPr>
+            </w:pPr>
+            <w:r>
+              <w:rPr>
+                <w:sz w:val="28"/>
+                <w:szCs w:val="28"/>
+              </w:rPr>
+              <w:t>ATMEGA328P</w:t>
+            </w:r>
+          </w:p>
+          <w:p>
+            <w:pPr>
+              <w:jc w:val="center"/>
+            </w:pPr>
+            <w:r>
+              <w:t>ATMEGA328P-PU</w:t>
+            </w:r>
+            <w:bookmarkStart w:id="0" w:name="_GoBack"/>
+            <w:bookmarkEnd w:id="0"/>
           </w:p>
         </w:tc>
       </w:tr>
@@ -2226,8 +2284,6 @@
       <w:r>
         <w:t>3.0.2</w:t>
       </w:r>
-      <w:bookmarkStart w:id="0" w:name="_GoBack"/>
-      <w:bookmarkEnd w:id="0"/>
     </w:p>
     <w:sectPr>
       <w:pgSz w:w="12240" w:h="15840"/>

</xml_diff>

<commit_message>
Update parts box labels for version 3.1.1
</commit_message>
<xml_diff>
--- a/board/PartsBoxLabels.docx
+++ b/board/PartsBoxLabels.docx
@@ -1,6 +1,6 @@
 
 <file path=word/document.xml><?xml version="1.0" encoding="utf-8"?>
-<w:document xmlns:wpc="http://schemas.microsoft.com/office/word/2010/wordprocessingCanvas" xmlns:mc="http://schemas.openxmlformats.org/markup-compatibility/2006" xmlns:o="urn:schemas-microsoft-com:office:office" xmlns:r="http://schemas.openxmlformats.org/officeDocument/2006/relationships" xmlns:m="http://schemas.openxmlformats.org/officeDocument/2006/math" xmlns:v="urn:schemas-microsoft-com:vml" xmlns:wp14="http://schemas.microsoft.com/office/word/2010/wordprocessingDrawing" xmlns:wp="http://schemas.openxmlformats.org/drawingml/2006/wordprocessingDrawing" xmlns:w10="urn:schemas-microsoft-com:office:word" xmlns:w="http://schemas.openxmlformats.org/wordprocessingml/2006/main" xmlns:w14="http://schemas.microsoft.com/office/word/2010/wordml" xmlns:w15="http://schemas.microsoft.com/office/word/2012/wordml" xmlns:wpg="http://schemas.microsoft.com/office/word/2010/wordprocessingGroup" xmlns:wpi="http://schemas.microsoft.com/office/word/2010/wordprocessingInk" xmlns:wne="http://schemas.microsoft.com/office/word/2006/wordml" xmlns:wps="http://schemas.microsoft.com/office/word/2010/wordprocessingShape" mc:Ignorable="w14 w15 wp14">
+<w:document xmlns:wpc="http://schemas.microsoft.com/office/word/2010/wordprocessingCanvas" xmlns:cx="http://schemas.microsoft.com/office/drawing/2014/chartex" xmlns:mc="http://schemas.openxmlformats.org/markup-compatibility/2006" xmlns:o="urn:schemas-microsoft-com:office:office" xmlns:r="http://schemas.openxmlformats.org/officeDocument/2006/relationships" xmlns:m="http://schemas.openxmlformats.org/officeDocument/2006/math" xmlns:v="urn:schemas-microsoft-com:vml" xmlns:wp14="http://schemas.microsoft.com/office/word/2010/wordprocessingDrawing" xmlns:wp="http://schemas.openxmlformats.org/drawingml/2006/wordprocessingDrawing" xmlns:w10="urn:schemas-microsoft-com:office:word" xmlns:w="http://schemas.openxmlformats.org/wordprocessingml/2006/main" xmlns:w14="http://schemas.microsoft.com/office/word/2010/wordml" xmlns:w15="http://schemas.microsoft.com/office/word/2012/wordml" xmlns:w16se="http://schemas.microsoft.com/office/word/2015/wordml/symex" xmlns:wpg="http://schemas.microsoft.com/office/word/2010/wordprocessingGroup" xmlns:wpi="http://schemas.microsoft.com/office/word/2010/wordprocessingInk" xmlns:wne="http://schemas.microsoft.com/office/word/2006/wordml" xmlns:wps="http://schemas.microsoft.com/office/word/2010/wordprocessingShape" mc:Ignorable="w14 w15 w16se wp14">
   <w:body>
     <w:tbl>
       <w:tblPr>
@@ -117,15 +117,7 @@
                 <w:sz w:val="48"/>
                 <w:szCs w:val="48"/>
               </w:rPr>
-              <w:t>D</w:t>
-            </w:r>
-            <w:r>
-              <w:rPr>
-                <w:rFonts w:ascii="Arial Black" w:hAnsi="Arial Black"/>
-                <w:sz w:val="48"/>
-                <w:szCs w:val="48"/>
-              </w:rPr>
-              <w:t>2</w:t>
+              <w:t>D2</w:t>
             </w:r>
             <w:r>
               <w:rPr>
@@ -169,14 +161,7 @@
                 <w:sz w:val="28"/>
                 <w:szCs w:val="28"/>
               </w:rPr>
-              <w:t>27</w:t>
-            </w:r>
-            <w:r>
-              <w:rPr>
-                <w:sz w:val="28"/>
-                <w:szCs w:val="28"/>
-              </w:rPr>
-              <w:t>V</w:t>
+              <w:t>27V</w:t>
             </w:r>
             <w:r>
               <w:rPr>
@@ -214,15 +199,7 @@
                 <w:sz w:val="48"/>
                 <w:szCs w:val="48"/>
               </w:rPr>
-              <w:t>D</w:t>
-            </w:r>
-            <w:r>
-              <w:rPr>
-                <w:rFonts w:ascii="Arial Black" w:hAnsi="Arial Black"/>
-                <w:sz w:val="48"/>
-                <w:szCs w:val="48"/>
-              </w:rPr>
-              <w:t>3</w:t>
+              <w:t>D3</w:t>
             </w:r>
             <w:r>
               <w:rPr>
@@ -266,14 +243,7 @@
                 <w:sz w:val="28"/>
                 <w:szCs w:val="28"/>
               </w:rPr>
-              <w:t>10</w:t>
-            </w:r>
-            <w:r>
-              <w:rPr>
-                <w:sz w:val="28"/>
-                <w:szCs w:val="28"/>
-              </w:rPr>
-              <w:t>V</w:t>
+              <w:t>10V</w:t>
             </w:r>
             <w:r>
               <w:rPr>
@@ -311,15 +281,7 @@
                 <w:sz w:val="48"/>
                 <w:szCs w:val="48"/>
               </w:rPr>
-              <w:t>D</w:t>
-            </w:r>
-            <w:r>
-              <w:rPr>
-                <w:rFonts w:ascii="Arial Black" w:hAnsi="Arial Black"/>
-                <w:sz w:val="48"/>
-                <w:szCs w:val="48"/>
-              </w:rPr>
-              <w:t>4</w:t>
+              <w:t>D4</w:t>
             </w:r>
             <w:r>
               <w:rPr>
@@ -483,14 +445,7 @@
                 <w:sz w:val="28"/>
                 <w:szCs w:val="28"/>
               </w:rPr>
-              <w:t xml:space="preserve"> </w:t>
-            </w:r>
-            <w:r>
-              <w:rPr>
-                <w:sz w:val="28"/>
-                <w:szCs w:val="28"/>
-              </w:rPr>
-              <w:t>Resistor</w:t>
+              <w:t xml:space="preserve"> Resistor</w:t>
             </w:r>
           </w:p>
           <w:p>
@@ -544,14 +499,7 @@
                 <w:sz w:val="28"/>
                 <w:szCs w:val="28"/>
               </w:rPr>
-              <w:t xml:space="preserve"> </w:t>
-            </w:r>
-            <w:r>
-              <w:rPr>
-                <w:sz w:val="28"/>
-                <w:szCs w:val="28"/>
-              </w:rPr>
-              <w:t>Resistor</w:t>
+              <w:t xml:space="preserve"> Resistor</w:t>
             </w:r>
           </w:p>
           <w:p>
@@ -605,14 +553,7 @@
                 <w:sz w:val="28"/>
                 <w:szCs w:val="28"/>
               </w:rPr>
-              <w:t xml:space="preserve"> </w:t>
-            </w:r>
-            <w:r>
-              <w:rPr>
-                <w:sz w:val="28"/>
-                <w:szCs w:val="28"/>
-              </w:rPr>
-              <w:t>Resistor</w:t>
+              <w:t xml:space="preserve"> Resistor</w:t>
             </w:r>
           </w:p>
           <w:p>
@@ -671,14 +612,7 @@
                 <w:sz w:val="28"/>
                 <w:szCs w:val="28"/>
               </w:rPr>
-              <w:t xml:space="preserve"> </w:t>
-            </w:r>
-            <w:r>
-              <w:rPr>
-                <w:sz w:val="28"/>
-                <w:szCs w:val="28"/>
-              </w:rPr>
-              <w:t>Resistor</w:t>
+              <w:t xml:space="preserve"> Resistor</w:t>
             </w:r>
           </w:p>
           <w:p>
@@ -709,15 +643,7 @@
                 <w:sz w:val="48"/>
                 <w:szCs w:val="48"/>
               </w:rPr>
-              <w:t>R</w:t>
-            </w:r>
-            <w:r>
-              <w:rPr>
-                <w:rFonts w:ascii="Arial Black" w:hAnsi="Arial Black"/>
-                <w:sz w:val="48"/>
-                <w:szCs w:val="48"/>
-              </w:rPr>
-              <w:t>6</w:t>
+              <w:t>R6</w:t>
             </w:r>
           </w:p>
           <w:p>
@@ -740,14 +666,7 @@
                 <w:sz w:val="28"/>
                 <w:szCs w:val="28"/>
               </w:rPr>
-              <w:t xml:space="preserve"> </w:t>
-            </w:r>
-            <w:r>
-              <w:rPr>
-                <w:sz w:val="28"/>
-                <w:szCs w:val="28"/>
-              </w:rPr>
-              <w:t>Resistor</w:t>
+              <w:t xml:space="preserve"> Resistor</w:t>
             </w:r>
           </w:p>
           <w:p>
@@ -778,15 +697,7 @@
                 <w:sz w:val="48"/>
                 <w:szCs w:val="48"/>
               </w:rPr>
-              <w:t>R</w:t>
-            </w:r>
-            <w:r>
-              <w:rPr>
-                <w:rFonts w:ascii="Arial Black" w:hAnsi="Arial Black"/>
-                <w:sz w:val="48"/>
-                <w:szCs w:val="48"/>
-              </w:rPr>
-              <w:t>7</w:t>
+              <w:t>R7</w:t>
             </w:r>
           </w:p>
           <w:p>
@@ -816,14 +727,7 @@
                 <w:sz w:val="28"/>
                 <w:szCs w:val="28"/>
               </w:rPr>
-              <w:t xml:space="preserve"> </w:t>
-            </w:r>
-            <w:r>
-              <w:rPr>
-                <w:sz w:val="28"/>
-                <w:szCs w:val="28"/>
-              </w:rPr>
-              <w:t>Resistor</w:t>
+              <w:t xml:space="preserve"> Resistor</w:t>
             </w:r>
           </w:p>
           <w:p>
@@ -877,14 +781,7 @@
                 <w:sz w:val="28"/>
                 <w:szCs w:val="28"/>
               </w:rPr>
-              <w:t xml:space="preserve"> </w:t>
-            </w:r>
-            <w:r>
-              <w:rPr>
-                <w:sz w:val="28"/>
-                <w:szCs w:val="28"/>
-              </w:rPr>
-              <w:t>Resistor</w:t>
+              <w:t xml:space="preserve"> Resistor</w:t>
             </w:r>
           </w:p>
           <w:p>
@@ -974,54 +871,23 @@
                 <w:sz w:val="48"/>
                 <w:szCs w:val="48"/>
               </w:rPr>
-              <w:t>C</w:t>
-            </w:r>
-            <w:r>
-              <w:rPr>
-                <w:rFonts w:ascii="Arial Black" w:hAnsi="Arial Black"/>
-                <w:sz w:val="48"/>
-                <w:szCs w:val="48"/>
-              </w:rPr>
-              <w:t>1</w:t>
-            </w:r>
-          </w:p>
-          <w:p>
-            <w:pPr>
-              <w:jc w:val="center"/>
-              <w:rPr>
-                <w:sz w:val="28"/>
-                <w:szCs w:val="28"/>
-              </w:rPr>
-            </w:pPr>
-            <w:r>
-              <w:rPr>
-                <w:sz w:val="28"/>
-                <w:szCs w:val="28"/>
-              </w:rPr>
-              <w:t xml:space="preserve">0.1 </w:t>
-            </w:r>
-            <w:proofErr w:type="spellStart"/>
-            <w:r>
-              <w:rPr>
-                <w:sz w:val="28"/>
-                <w:szCs w:val="28"/>
-              </w:rPr>
-              <w:t>uF</w:t>
-            </w:r>
-            <w:proofErr w:type="spellEnd"/>
-            <w:r>
-              <w:rPr>
-                <w:sz w:val="28"/>
-                <w:szCs w:val="28"/>
-              </w:rPr>
-              <w:t xml:space="preserve"> </w:t>
-            </w:r>
-            <w:r>
-              <w:rPr>
-                <w:sz w:val="28"/>
-                <w:szCs w:val="28"/>
-              </w:rPr>
-              <w:t>Capacitor</w:t>
+              <w:t>C1</w:t>
+            </w:r>
+          </w:p>
+          <w:p>
+            <w:pPr>
+              <w:jc w:val="center"/>
+              <w:rPr>
+                <w:sz w:val="28"/>
+                <w:szCs w:val="28"/>
+              </w:rPr>
+            </w:pPr>
+            <w:r>
+              <w:rPr>
+                <w:sz w:val="28"/>
+                <w:szCs w:val="28"/>
+              </w:rPr>
+              <w:t>0.1 uF Capacitor</w:t>
             </w:r>
           </w:p>
           <w:p>
@@ -1052,54 +918,23 @@
                 <w:sz w:val="48"/>
                 <w:szCs w:val="48"/>
               </w:rPr>
-              <w:t>C</w:t>
-            </w:r>
-            <w:r>
-              <w:rPr>
-                <w:rFonts w:ascii="Arial Black" w:hAnsi="Arial Black"/>
-                <w:sz w:val="48"/>
-                <w:szCs w:val="48"/>
-              </w:rPr>
-              <w:t>2</w:t>
-            </w:r>
-          </w:p>
-          <w:p>
-            <w:pPr>
-              <w:jc w:val="center"/>
-              <w:rPr>
-                <w:sz w:val="28"/>
-                <w:szCs w:val="28"/>
-              </w:rPr>
-            </w:pPr>
-            <w:r>
-              <w:rPr>
-                <w:sz w:val="28"/>
-                <w:szCs w:val="28"/>
-              </w:rPr>
-              <w:t>0.1</w:t>
-            </w:r>
-            <w:r>
-              <w:rPr>
-                <w:sz w:val="28"/>
-                <w:szCs w:val="28"/>
-              </w:rPr>
-              <w:t xml:space="preserve"> </w:t>
-            </w:r>
-            <w:proofErr w:type="spellStart"/>
-            <w:r>
-              <w:rPr>
-                <w:sz w:val="28"/>
-                <w:szCs w:val="28"/>
-              </w:rPr>
-              <w:t>uF</w:t>
-            </w:r>
-            <w:proofErr w:type="spellEnd"/>
-            <w:r>
-              <w:rPr>
-                <w:sz w:val="28"/>
-                <w:szCs w:val="28"/>
-              </w:rPr>
-              <w:t xml:space="preserve"> Capacitor</w:t>
+              <w:t>C2</w:t>
+            </w:r>
+          </w:p>
+          <w:p>
+            <w:pPr>
+              <w:jc w:val="center"/>
+              <w:rPr>
+                <w:sz w:val="28"/>
+                <w:szCs w:val="28"/>
+              </w:rPr>
+            </w:pPr>
+            <w:r>
+              <w:rPr>
+                <w:sz w:val="28"/>
+                <w:szCs w:val="28"/>
+              </w:rPr>
+              <w:t>0.1 uF Capacitor</w:t>
             </w:r>
           </w:p>
           <w:p>
@@ -1130,38 +965,23 @@
                 <w:sz w:val="48"/>
                 <w:szCs w:val="48"/>
               </w:rPr>
-              <w:t>C</w:t>
-            </w:r>
-            <w:r>
-              <w:rPr>
-                <w:rFonts w:ascii="Arial Black" w:hAnsi="Arial Black"/>
-                <w:sz w:val="48"/>
-                <w:szCs w:val="48"/>
-              </w:rPr>
-              <w:t>3</w:t>
-            </w:r>
-          </w:p>
-          <w:p>
-            <w:pPr>
-              <w:jc w:val="center"/>
-              <w:rPr>
-                <w:sz w:val="28"/>
-                <w:szCs w:val="28"/>
-              </w:rPr>
-            </w:pPr>
-            <w:r>
-              <w:rPr>
-                <w:sz w:val="28"/>
-                <w:szCs w:val="28"/>
-              </w:rPr>
-              <w:t>20 p</w:t>
-            </w:r>
-            <w:r>
-              <w:rPr>
-                <w:sz w:val="28"/>
-                <w:szCs w:val="28"/>
-              </w:rPr>
-              <w:t>F Capacitor</w:t>
+              <w:t>C3</w:t>
+            </w:r>
+          </w:p>
+          <w:p>
+            <w:pPr>
+              <w:jc w:val="center"/>
+              <w:rPr>
+                <w:sz w:val="28"/>
+                <w:szCs w:val="28"/>
+              </w:rPr>
+            </w:pPr>
+            <w:r>
+              <w:rPr>
+                <w:sz w:val="28"/>
+                <w:szCs w:val="28"/>
+              </w:rPr>
+              <w:t>20 pF Capacitor</w:t>
             </w:r>
           </w:p>
           <w:p>
@@ -1197,15 +1017,7 @@
                 <w:sz w:val="48"/>
                 <w:szCs w:val="48"/>
               </w:rPr>
-              <w:t>C</w:t>
-            </w:r>
-            <w:r>
-              <w:rPr>
-                <w:rFonts w:ascii="Arial Black" w:hAnsi="Arial Black"/>
-                <w:sz w:val="48"/>
-                <w:szCs w:val="48"/>
-              </w:rPr>
-              <w:t>4</w:t>
+              <w:t>C4</w:t>
             </w:r>
           </w:p>
           <w:p>
@@ -1252,47 +1064,23 @@
                 <w:sz w:val="48"/>
                 <w:szCs w:val="48"/>
               </w:rPr>
-              <w:t>C</w:t>
-            </w:r>
-            <w:r>
-              <w:rPr>
-                <w:rFonts w:ascii="Arial Black" w:hAnsi="Arial Black"/>
-                <w:sz w:val="48"/>
-                <w:szCs w:val="48"/>
-              </w:rPr>
-              <w:t>5</w:t>
-            </w:r>
-          </w:p>
-          <w:p>
-            <w:pPr>
-              <w:jc w:val="center"/>
-              <w:rPr>
-                <w:sz w:val="28"/>
-                <w:szCs w:val="28"/>
-              </w:rPr>
-            </w:pPr>
-            <w:r>
-              <w:rPr>
-                <w:sz w:val="28"/>
-                <w:szCs w:val="28"/>
-              </w:rPr>
-              <w:t xml:space="preserve">0.1 </w:t>
-            </w:r>
-            <w:proofErr w:type="spellStart"/>
-            <w:r>
-              <w:rPr>
-                <w:sz w:val="28"/>
-                <w:szCs w:val="28"/>
-              </w:rPr>
-              <w:t>uF</w:t>
-            </w:r>
-            <w:proofErr w:type="spellEnd"/>
-            <w:r>
-              <w:rPr>
-                <w:sz w:val="28"/>
-                <w:szCs w:val="28"/>
-              </w:rPr>
-              <w:t xml:space="preserve"> Capacitor</w:t>
+              <w:t>C5</w:t>
+            </w:r>
+          </w:p>
+          <w:p>
+            <w:pPr>
+              <w:jc w:val="center"/>
+              <w:rPr>
+                <w:sz w:val="28"/>
+                <w:szCs w:val="28"/>
+              </w:rPr>
+            </w:pPr>
+            <w:r>
+              <w:rPr>
+                <w:sz w:val="28"/>
+                <w:szCs w:val="28"/>
+              </w:rPr>
+              <w:t>0.1 uF Capacitor</w:t>
             </w:r>
           </w:p>
           <w:p>
@@ -1323,47 +1111,23 @@
                 <w:sz w:val="48"/>
                 <w:szCs w:val="48"/>
               </w:rPr>
-              <w:t>C</w:t>
-            </w:r>
-            <w:r>
-              <w:rPr>
-                <w:rFonts w:ascii="Arial Black" w:hAnsi="Arial Black"/>
-                <w:sz w:val="48"/>
-                <w:szCs w:val="48"/>
-              </w:rPr>
-              <w:t>6</w:t>
-            </w:r>
-          </w:p>
-          <w:p>
-            <w:pPr>
-              <w:jc w:val="center"/>
-              <w:rPr>
-                <w:sz w:val="28"/>
-                <w:szCs w:val="28"/>
-              </w:rPr>
-            </w:pPr>
-            <w:r>
-              <w:rPr>
-                <w:sz w:val="28"/>
-                <w:szCs w:val="28"/>
-              </w:rPr>
-              <w:t xml:space="preserve">1 </w:t>
-            </w:r>
-            <w:proofErr w:type="spellStart"/>
-            <w:r>
-              <w:rPr>
-                <w:sz w:val="28"/>
-                <w:szCs w:val="28"/>
-              </w:rPr>
-              <w:t>uF</w:t>
-            </w:r>
-            <w:proofErr w:type="spellEnd"/>
-            <w:r>
-              <w:rPr>
-                <w:sz w:val="28"/>
-                <w:szCs w:val="28"/>
-              </w:rPr>
-              <w:t xml:space="preserve"> Capacitor</w:t>
+              <w:t>C6</w:t>
+            </w:r>
+          </w:p>
+          <w:p>
+            <w:pPr>
+              <w:jc w:val="center"/>
+              <w:rPr>
+                <w:sz w:val="28"/>
+                <w:szCs w:val="28"/>
+              </w:rPr>
+            </w:pPr>
+            <w:r>
+              <w:rPr>
+                <w:sz w:val="28"/>
+                <w:szCs w:val="28"/>
+              </w:rPr>
+              <w:t>1 uF Capacitor</w:t>
             </w:r>
           </w:p>
           <w:p>
@@ -1391,47 +1155,23 @@
                 <w:sz w:val="48"/>
                 <w:szCs w:val="48"/>
               </w:rPr>
-              <w:t>C</w:t>
-            </w:r>
-            <w:r>
-              <w:rPr>
-                <w:rFonts w:ascii="Arial Black" w:hAnsi="Arial Black"/>
-                <w:sz w:val="48"/>
-                <w:szCs w:val="48"/>
-              </w:rPr>
-              <w:t>7</w:t>
-            </w:r>
-          </w:p>
-          <w:p>
-            <w:pPr>
-              <w:jc w:val="center"/>
-              <w:rPr>
-                <w:sz w:val="28"/>
-                <w:szCs w:val="28"/>
-              </w:rPr>
-            </w:pPr>
-            <w:r>
-              <w:rPr>
-                <w:sz w:val="28"/>
-                <w:szCs w:val="28"/>
-              </w:rPr>
-              <w:t xml:space="preserve">1 </w:t>
-            </w:r>
-            <w:proofErr w:type="spellStart"/>
-            <w:r>
-              <w:rPr>
-                <w:sz w:val="28"/>
-                <w:szCs w:val="28"/>
-              </w:rPr>
-              <w:t>uF</w:t>
-            </w:r>
-            <w:proofErr w:type="spellEnd"/>
-            <w:r>
-              <w:rPr>
-                <w:sz w:val="28"/>
-                <w:szCs w:val="28"/>
-              </w:rPr>
-              <w:t xml:space="preserve"> Capacitor</w:t>
+              <w:t>C7</w:t>
+            </w:r>
+          </w:p>
+          <w:p>
+            <w:pPr>
+              <w:jc w:val="center"/>
+              <w:rPr>
+                <w:sz w:val="28"/>
+                <w:szCs w:val="28"/>
+              </w:rPr>
+            </w:pPr>
+            <w:r>
+              <w:rPr>
+                <w:sz w:val="28"/>
+                <w:szCs w:val="28"/>
+              </w:rPr>
+              <w:t>1 uF Capacitor</w:t>
             </w:r>
           </w:p>
           <w:p>
@@ -1467,61 +1207,23 @@
                 <w:sz w:val="48"/>
                 <w:szCs w:val="48"/>
               </w:rPr>
-              <w:t>C</w:t>
-            </w:r>
-            <w:r>
-              <w:rPr>
-                <w:rFonts w:ascii="Arial Black" w:hAnsi="Arial Black"/>
-                <w:sz w:val="48"/>
-                <w:szCs w:val="48"/>
-              </w:rPr>
-              <w:t>8</w:t>
-            </w:r>
-          </w:p>
-          <w:p>
-            <w:pPr>
-              <w:jc w:val="center"/>
-              <w:rPr>
-                <w:sz w:val="28"/>
-                <w:szCs w:val="28"/>
-              </w:rPr>
-            </w:pPr>
-            <w:r>
-              <w:rPr>
-                <w:sz w:val="28"/>
-                <w:szCs w:val="28"/>
-              </w:rPr>
-              <w:t>1</w:t>
-            </w:r>
-            <w:r>
-              <w:rPr>
-                <w:sz w:val="28"/>
-                <w:szCs w:val="28"/>
-              </w:rPr>
-              <w:t>0</w:t>
-            </w:r>
-            <w:r>
-              <w:rPr>
-                <w:sz w:val="28"/>
-                <w:szCs w:val="28"/>
-              </w:rPr>
-              <w:t xml:space="preserve"> </w:t>
-            </w:r>
-            <w:proofErr w:type="spellStart"/>
-            <w:r>
-              <w:rPr>
-                <w:sz w:val="28"/>
-                <w:szCs w:val="28"/>
-              </w:rPr>
-              <w:t>uF</w:t>
-            </w:r>
-            <w:proofErr w:type="spellEnd"/>
-            <w:r>
-              <w:rPr>
-                <w:sz w:val="28"/>
-                <w:szCs w:val="28"/>
-              </w:rPr>
-              <w:t xml:space="preserve"> Capacitor</w:t>
+              <w:t>C8</w:t>
+            </w:r>
+          </w:p>
+          <w:p>
+            <w:pPr>
+              <w:jc w:val="center"/>
+              <w:rPr>
+                <w:sz w:val="28"/>
+                <w:szCs w:val="28"/>
+              </w:rPr>
+            </w:pPr>
+            <w:r>
+              <w:rPr>
+                <w:sz w:val="28"/>
+                <w:szCs w:val="28"/>
+              </w:rPr>
+              <w:t>10 uF Capacitor</w:t>
             </w:r>
           </w:p>
           <w:p>
@@ -1552,47 +1254,23 @@
                 <w:sz w:val="48"/>
                 <w:szCs w:val="48"/>
               </w:rPr>
-              <w:t>C</w:t>
-            </w:r>
-            <w:r>
-              <w:rPr>
-                <w:rFonts w:ascii="Arial Black" w:hAnsi="Arial Black"/>
-                <w:sz w:val="48"/>
-                <w:szCs w:val="48"/>
-              </w:rPr>
-              <w:t>9</w:t>
-            </w:r>
-          </w:p>
-          <w:p>
-            <w:pPr>
-              <w:jc w:val="center"/>
-              <w:rPr>
-                <w:sz w:val="28"/>
-                <w:szCs w:val="28"/>
-              </w:rPr>
-            </w:pPr>
-            <w:r>
-              <w:rPr>
-                <w:sz w:val="28"/>
-                <w:szCs w:val="28"/>
-              </w:rPr>
-              <w:t xml:space="preserve">10 </w:t>
-            </w:r>
-            <w:proofErr w:type="spellStart"/>
-            <w:r>
-              <w:rPr>
-                <w:sz w:val="28"/>
-                <w:szCs w:val="28"/>
-              </w:rPr>
-              <w:t>uF</w:t>
-            </w:r>
-            <w:proofErr w:type="spellEnd"/>
-            <w:r>
-              <w:rPr>
-                <w:sz w:val="28"/>
-                <w:szCs w:val="28"/>
-              </w:rPr>
-              <w:t xml:space="preserve"> Capacitor</w:t>
+              <w:t>C9</w:t>
+            </w:r>
+          </w:p>
+          <w:p>
+            <w:pPr>
+              <w:jc w:val="center"/>
+              <w:rPr>
+                <w:sz w:val="28"/>
+                <w:szCs w:val="28"/>
+              </w:rPr>
+            </w:pPr>
+            <w:r>
+              <w:rPr>
+                <w:sz w:val="28"/>
+                <w:szCs w:val="28"/>
+              </w:rPr>
+              <w:t>10 uF Capacitor</w:t>
             </w:r>
           </w:p>
           <w:p>
@@ -1623,47 +1301,23 @@
                 <w:sz w:val="48"/>
                 <w:szCs w:val="48"/>
               </w:rPr>
-              <w:t>C</w:t>
-            </w:r>
-            <w:r>
-              <w:rPr>
-                <w:rFonts w:ascii="Arial Black" w:hAnsi="Arial Black"/>
-                <w:sz w:val="48"/>
-                <w:szCs w:val="48"/>
-              </w:rPr>
-              <w:t>10</w:t>
-            </w:r>
-          </w:p>
-          <w:p>
-            <w:pPr>
-              <w:jc w:val="center"/>
-              <w:rPr>
-                <w:sz w:val="28"/>
-                <w:szCs w:val="28"/>
-              </w:rPr>
-            </w:pPr>
-            <w:r>
-              <w:rPr>
-                <w:sz w:val="28"/>
-                <w:szCs w:val="28"/>
-              </w:rPr>
-              <w:t xml:space="preserve">1 </w:t>
-            </w:r>
-            <w:proofErr w:type="spellStart"/>
-            <w:r>
-              <w:rPr>
-                <w:sz w:val="28"/>
-                <w:szCs w:val="28"/>
-              </w:rPr>
-              <w:t>uF</w:t>
-            </w:r>
-            <w:proofErr w:type="spellEnd"/>
-            <w:r>
-              <w:rPr>
-                <w:sz w:val="28"/>
-                <w:szCs w:val="28"/>
-              </w:rPr>
-              <w:t xml:space="preserve"> Capacitor</w:t>
+              <w:t>C10</w:t>
+            </w:r>
+          </w:p>
+          <w:p>
+            <w:pPr>
+              <w:jc w:val="center"/>
+              <w:rPr>
+                <w:sz w:val="28"/>
+                <w:szCs w:val="28"/>
+              </w:rPr>
+            </w:pPr>
+            <w:r>
+              <w:rPr>
+                <w:sz w:val="28"/>
+                <w:szCs w:val="28"/>
+              </w:rPr>
+              <w:t>1 uF Capacitor</w:t>
             </w:r>
           </w:p>
           <w:p>
@@ -1705,7 +1359,6 @@
                 <w:szCs w:val="28"/>
               </w:rPr>
             </w:pPr>
-            <w:proofErr w:type="spellStart"/>
             <w:r>
               <w:rPr>
                 <w:sz w:val="28"/>
@@ -1713,7 +1366,6 @@
               </w:rPr>
               <w:t>Triac</w:t>
             </w:r>
-            <w:proofErr w:type="spellEnd"/>
           </w:p>
           <w:p>
             <w:pPr>
@@ -1748,15 +1400,7 @@
                 <w:sz w:val="48"/>
                 <w:szCs w:val="48"/>
               </w:rPr>
-              <w:t>Q</w:t>
-            </w:r>
-            <w:r>
-              <w:rPr>
-                <w:rFonts w:ascii="Arial Black" w:hAnsi="Arial Black"/>
-                <w:sz w:val="48"/>
-                <w:szCs w:val="48"/>
-              </w:rPr>
-              <w:t>2</w:t>
+              <w:t>Q2</w:t>
             </w:r>
           </w:p>
           <w:p>
@@ -1780,7 +1424,7 @@
               <w:jc w:val="center"/>
             </w:pPr>
             <w:r>
-              <w:t>IPP80P03P4L-04</w:t>
+              <w:t>SUP53P06-20-E3</w:t>
             </w:r>
           </w:p>
         </w:tc>
@@ -1803,15 +1447,7 @@
                 <w:sz w:val="48"/>
                 <w:szCs w:val="48"/>
               </w:rPr>
-              <w:t>Q</w:t>
-            </w:r>
-            <w:r>
-              <w:rPr>
-                <w:rFonts w:ascii="Arial Black" w:hAnsi="Arial Black"/>
-                <w:sz w:val="48"/>
-                <w:szCs w:val="48"/>
-              </w:rPr>
-              <w:t>3</w:t>
+              <w:t>Q3</w:t>
             </w:r>
           </w:p>
           <w:p>
@@ -1833,9 +1469,17 @@
           <w:p>
             <w:pPr>
               <w:jc w:val="center"/>
-            </w:pPr>
-            <w:r>
-              <w:t>SUP75P03-07-E3</w:t>
+              <w:rPr>
+                <w:rFonts w:ascii="Calibri" w:hAnsi="Calibri"/>
+                <w:color w:val="000000"/>
+              </w:rPr>
+            </w:pPr>
+            <w:r>
+              <w:rPr>
+                <w:rFonts w:ascii="Calibri" w:hAnsi="Calibri"/>
+                <w:color w:val="000000"/>
+              </w:rPr>
+              <w:t>SUP53P06-20-E3</w:t>
             </w:r>
           </w:p>
         </w:tc>
@@ -1875,16 +1519,7 @@
                 <w:sz w:val="48"/>
                 <w:szCs w:val="48"/>
               </w:rPr>
-              <w:t xml:space="preserve"> </w:t>
-            </w:r>
-            <w:r>
-              <w:rPr>
-                <w:rFonts w:ascii="Arial Black" w:hAnsi="Arial Black"/>
-                <w:color w:val="FF0000"/>
-                <w:sz w:val="48"/>
-                <w:szCs w:val="48"/>
-              </w:rPr>
-              <w:t xml:space="preserve"> </w:t>
+              <w:t xml:space="preserve">  </w:t>
             </w:r>
             <w:r>
               <w:rPr>
@@ -2012,15 +1647,7 @@
                 <w:sz w:val="48"/>
                 <w:szCs w:val="48"/>
               </w:rPr>
-              <w:t>DC</w:t>
-            </w:r>
-            <w:r>
-              <w:rPr>
-                <w:rFonts w:ascii="Arial Black" w:hAnsi="Arial Black"/>
-                <w:sz w:val="48"/>
-                <w:szCs w:val="48"/>
-              </w:rPr>
-              <w:t>1</w:t>
+              <w:t>DC1</w:t>
             </w:r>
           </w:p>
           <w:p>
@@ -2075,15 +1702,7 @@
                 <w:sz w:val="48"/>
                 <w:szCs w:val="48"/>
               </w:rPr>
-              <w:t>C</w:t>
-            </w:r>
-            <w:r>
-              <w:rPr>
-                <w:rFonts w:ascii="Arial Black" w:hAnsi="Arial Black"/>
-                <w:sz w:val="48"/>
-                <w:szCs w:val="48"/>
-              </w:rPr>
-              <w:t>11</w:t>
+              <w:t>C11</w:t>
             </w:r>
             <w:r>
               <w:rPr>
@@ -2118,37 +1737,7 @@
                 <w:sz w:val="28"/>
                 <w:szCs w:val="28"/>
               </w:rPr>
-              <w:t>1</w:t>
-            </w:r>
-            <w:r>
-              <w:rPr>
-                <w:sz w:val="28"/>
-                <w:szCs w:val="28"/>
-              </w:rPr>
-              <w:t>000</w:t>
-            </w:r>
-            <w:r>
-              <w:rPr>
-                <w:sz w:val="28"/>
-                <w:szCs w:val="28"/>
-              </w:rPr>
-              <w:t xml:space="preserve"> </w:t>
-            </w:r>
-            <w:proofErr w:type="spellStart"/>
-            <w:r>
-              <w:rPr>
-                <w:sz w:val="28"/>
-                <w:szCs w:val="28"/>
-              </w:rPr>
-              <w:t>uF</w:t>
-            </w:r>
-            <w:proofErr w:type="spellEnd"/>
-            <w:r>
-              <w:rPr>
-                <w:sz w:val="28"/>
-                <w:szCs w:val="28"/>
-              </w:rPr>
-              <w:t xml:space="preserve"> Capacitor</w:t>
+              <w:t>1000 uF Capacitor</w:t>
             </w:r>
           </w:p>
           <w:p>
@@ -2271,8 +1860,6 @@
             <w:r>
               <w:t>ATMEGA328P-PU</w:t>
             </w:r>
-            <w:bookmarkStart w:id="0" w:name="_GoBack"/>
-            <w:bookmarkEnd w:id="0"/>
           </w:p>
         </w:tc>
       </w:tr>
@@ -2282,8 +1869,10 @@
         <w:t xml:space="preserve">Version </w:t>
       </w:r>
       <w:r>
-        <w:t>3.0.2</w:t>
+        <w:t>3.1.1</w:t>
       </w:r>
+      <w:bookmarkStart w:id="0" w:name="_GoBack"/>
+      <w:bookmarkEnd w:id="0"/>
     </w:p>
     <w:sectPr>
       <w:pgSz w:w="12240" w:h="15840"/>
@@ -2296,7 +1885,7 @@
 </file>
 
 <file path=word/styles.xml><?xml version="1.0" encoding="utf-8"?>
-<w:styles xmlns:mc="http://schemas.openxmlformats.org/markup-compatibility/2006" xmlns:r="http://schemas.openxmlformats.org/officeDocument/2006/relationships" xmlns:w="http://schemas.openxmlformats.org/wordprocessingml/2006/main" xmlns:w14="http://schemas.microsoft.com/office/word/2010/wordml" xmlns:w15="http://schemas.microsoft.com/office/word/2012/wordml" mc:Ignorable="w14 w15">
+<w:styles xmlns:mc="http://schemas.openxmlformats.org/markup-compatibility/2006" xmlns:r="http://schemas.openxmlformats.org/officeDocument/2006/relationships" xmlns:w="http://schemas.openxmlformats.org/wordprocessingml/2006/main" xmlns:w14="http://schemas.microsoft.com/office/word/2010/wordml" xmlns:w15="http://schemas.microsoft.com/office/word/2012/wordml" xmlns:w16se="http://schemas.microsoft.com/office/word/2015/wordml/symex" mc:Ignorable="w14 w15 w16se">
   <w:docDefaults>
     <w:rPrDefault>
       <w:rPr>
@@ -2692,7 +2281,6 @@
   <w:style w:type="character" w:default="1" w:styleId="DefaultParagraphFont">
     <w:name w:val="Default Paragraph Font"/>
     <w:uiPriority w:val="1"/>
-    <w:semiHidden/>
     <w:unhideWhenUsed/>
   </w:style>
   <w:style w:type="table" w:default="1" w:styleId="TableNormal">

</xml_diff>